<commit_message>
* fix bug to load docx
- clear format of docx
</commit_message>
<xml_diff>
--- a/samples/quiz.docx
+++ b/samples/quiz.docx
@@ -3,65 +3,30 @@
 <w:document xmlns:wpc="http://schemas.microsoft.com/office/word/2010/wordprocessingCanvas" xmlns:mc="http://schemas.openxmlformats.org/markup-compatibility/2006" xmlns:o="urn:schemas-microsoft-com:office:office" xmlns:r="http://schemas.openxmlformats.org/officeDocument/2006/relationships" xmlns:m="http://schemas.openxmlformats.org/officeDocument/2006/math" xmlns:v="urn:schemas-microsoft-com:vml" xmlns:wp14="http://schemas.microsoft.com/office/word/2010/wordprocessingDrawing" xmlns:wp="http://schemas.openxmlformats.org/drawingml/2006/wordprocessingDrawing" xmlns:w10="urn:schemas-microsoft-com:office:word" xmlns:w="http://schemas.openxmlformats.org/wordprocessingml/2006/main" xmlns:w14="http://schemas.microsoft.com/office/word/2010/wordml" xmlns:wpg="http://schemas.microsoft.com/office/word/2010/wordprocessingGroup" xmlns:wpi="http://schemas.microsoft.com/office/word/2010/wordprocessingInk" xmlns:wne="http://schemas.microsoft.com/office/word/2006/wordml" xmlns:wps="http://schemas.microsoft.com/office/word/2010/wordprocessingShape" mc:Ignorable="w14 wp14">
   <w:body>
     <w:p>
-      <w:pPr>
-        <w:pStyle w:val="TableParagraph"/>
-        <w:ind w:right="42"/>
-        <w:rPr>
-          <w:sz w:val="26"/>
-          <w:szCs w:val="26"/>
-          <w:lang w:val="vi-VN"/>
-        </w:rPr>
-      </w:pPr>
-      <w:r>
-        <w:rPr>
-          <w:sz w:val="26"/>
-          <w:szCs w:val="26"/>
-          <w:lang w:val="vi-VN"/>
-        </w:rPr>
+      <w:r>
         <w:t>Trong Gmail khi xem th</w:t>
       </w:r>
       <w:r>
         <w:rPr>
           <w:rFonts w:hint="eastAsia"/>
-          <w:sz w:val="26"/>
-          <w:szCs w:val="26"/>
-          <w:lang w:val="vi-VN"/>
-        </w:rPr>
-        <w:t>ư</w:t>
-      </w:r>
-      <w:r>
-        <w:rPr>
-          <w:sz w:val="26"/>
-          <w:szCs w:val="26"/>
-          <w:lang w:val="vi-VN"/>
-        </w:rPr>
+        </w:rPr>
+        <w:t>ư</w:t>
+      </w:r>
+      <w:r>
         <w:t xml:space="preserve"> biểu t</w:t>
       </w:r>
       <w:r>
         <w:rPr>
           <w:rFonts w:hint="eastAsia"/>
-          <w:sz w:val="26"/>
-          <w:szCs w:val="26"/>
-          <w:lang w:val="vi-VN"/>
-        </w:rPr>
-        <w:t>ư</w:t>
-      </w:r>
-      <w:r>
-        <w:rPr>
-          <w:sz w:val="26"/>
-          <w:szCs w:val="26"/>
-          <w:lang w:val="vi-VN"/>
-        </w:rPr>
+        </w:rPr>
+        <w:t>ư</w:t>
+      </w:r>
+      <w:r>
         <w:t xml:space="preserve">ợng </w:t>
       </w:r>
       <w:r>
-        <w:rPr>
-          <w:noProof/>
-          <w:sz w:val="26"/>
-          <w:szCs w:val="26"/>
-        </w:rPr>
         <w:drawing>
-          <wp:inline distT="0" distB="0" distL="0" distR="0" wp14:anchorId="1A55282C" wp14:editId="4FF2E6F1">
+          <wp:inline distT="0" distB="0" distL="0" distR="0" wp14:anchorId="7D7F41CF" wp14:editId="160C9E22">
             <wp:extent cx="200025" cy="200025"/>
             <wp:effectExtent l="0" t="0" r="9525" b="9525"/>
             <wp:docPr id="9" name="Picture 9" descr="C:\Users\Thuan\Pictures\hidden.png"/>
@@ -110,188 +75,75 @@
         </w:drawing>
       </w:r>
       <w:r>
-        <w:rPr>
-          <w:sz w:val="26"/>
-          <w:szCs w:val="26"/>
-          <w:lang w:val="vi-VN"/>
-        </w:rPr>
         <w:t xml:space="preserve"> dùng để </w:t>
       </w:r>
     </w:p>
     <w:p>
-      <w:pPr>
-        <w:pStyle w:val="TableParagraph"/>
-        <w:ind w:right="42"/>
-        <w:rPr>
-          <w:sz w:val="26"/>
-          <w:szCs w:val="26"/>
-          <w:lang w:val="vi-VN"/>
-        </w:rPr>
-      </w:pPr>
-      <w:r>
-        <w:rPr>
-          <w:sz w:val="26"/>
-          <w:szCs w:val="26"/>
-          <w:lang w:val="vi-VN"/>
-        </w:rPr>
+      <w:r>
         <w:t>Sao chép một nội dung th</w:t>
       </w:r>
       <w:r>
         <w:rPr>
           <w:rFonts w:hint="eastAsia"/>
-          <w:sz w:val="26"/>
-          <w:szCs w:val="26"/>
-          <w:lang w:val="vi-VN"/>
-        </w:rPr>
-        <w:t>ư</w:t>
-      </w:r>
-    </w:p>
-    <w:p>
-      <w:pPr>
-        <w:pStyle w:val="TableParagraph"/>
-        <w:ind w:right="42"/>
-        <w:rPr>
-          <w:sz w:val="26"/>
-          <w:szCs w:val="26"/>
-          <w:lang w:val="vi-VN"/>
-        </w:rPr>
-      </w:pPr>
-      <w:r>
-        <w:rPr>
-          <w:sz w:val="26"/>
-          <w:szCs w:val="26"/>
-          <w:lang w:val="vi-VN"/>
-        </w:rPr>
-        <w:t>\</w:t>
-      </w:r>
-      <w:r>
-        <w:rPr>
-          <w:sz w:val="26"/>
-          <w:szCs w:val="26"/>
-          <w:lang w:val="vi-VN"/>
-        </w:rPr>
-        <w:t>Tạm ẩn th</w:t>
-      </w:r>
-      <w:r>
-        <w:rPr>
-          <w:rFonts w:hint="eastAsia"/>
-          <w:sz w:val="26"/>
-          <w:szCs w:val="26"/>
-          <w:lang w:val="vi-VN"/>
-        </w:rPr>
-        <w:t>ư</w:t>
-      </w:r>
-      <w:r>
-        <w:rPr>
-          <w:sz w:val="26"/>
-          <w:szCs w:val="26"/>
-          <w:lang w:val="vi-VN"/>
-        </w:rPr>
+        </w:rPr>
+        <w:t>ư</w:t>
+      </w:r>
+    </w:p>
+    <w:p>
+      <w:r>
+        <w:t>\Tạm ẩn th</w:t>
+      </w:r>
+      <w:r>
+        <w:rPr>
+          <w:rFonts w:hint="eastAsia"/>
+        </w:rPr>
+        <w:t>ư</w:t>
+      </w:r>
+      <w:r>
         <w:t xml:space="preserve"> đã xem</w:t>
       </w:r>
     </w:p>
     <w:p>
-      <w:pPr>
-        <w:pStyle w:val="TableParagraph"/>
-        <w:ind w:right="42"/>
-        <w:rPr>
-          <w:sz w:val="26"/>
-          <w:szCs w:val="26"/>
-          <w:lang w:val="vi-VN"/>
-        </w:rPr>
-      </w:pPr>
-      <w:r>
-        <w:rPr>
-          <w:sz w:val="26"/>
-          <w:szCs w:val="26"/>
-          <w:lang w:val="vi-VN"/>
-        </w:rPr>
+      <w:r>
         <w:t>Chuyển tiếp th</w:t>
       </w:r>
       <w:r>
         <w:rPr>
           <w:rFonts w:hint="eastAsia"/>
-          <w:sz w:val="26"/>
-          <w:szCs w:val="26"/>
-          <w:lang w:val="vi-VN"/>
-        </w:rPr>
-        <w:t>ư</w:t>
-      </w:r>
-      <w:r>
-        <w:rPr>
-          <w:sz w:val="26"/>
-          <w:szCs w:val="26"/>
-          <w:lang w:val="vi-VN"/>
-        </w:rPr>
+        </w:rPr>
+        <w:t>ư</w:t>
+      </w:r>
+      <w:r>
         <w:t xml:space="preserve"> đến địa chỉ khác</w:t>
       </w:r>
     </w:p>
     <w:p>
-      <w:pPr>
-        <w:rPr>
-          <w:sz w:val="26"/>
-          <w:szCs w:val="26"/>
-          <w:lang w:val="en-US"/>
-        </w:rPr>
-      </w:pPr>
-      <w:r>
-        <w:rPr>
-          <w:sz w:val="26"/>
-          <w:szCs w:val="26"/>
-        </w:rPr>
+      <w:r>
         <w:t>Cài đặt thời gian trả lời th</w:t>
       </w:r>
       <w:r>
         <w:rPr>
           <w:rFonts w:hint="eastAsia"/>
-          <w:sz w:val="26"/>
-          <w:szCs w:val="26"/>
-        </w:rPr>
-        <w:t>ư</w:t>
-      </w:r>
-    </w:p>
-    <w:p>
-      <w:pPr>
-        <w:spacing w:after="0" w:line="240" w:lineRule="auto"/>
-        <w:rPr>
-          <w:rFonts w:ascii="Times New Roman" w:hAnsi="Times New Roman"/>
-          <w:sz w:val="26"/>
-          <w:szCs w:val="26"/>
-        </w:rPr>
-      </w:pPr>
-      <w:r>
-        <w:rPr>
-          <w:rFonts w:ascii="Times New Roman" w:hAnsi="Times New Roman"/>
-          <w:sz w:val="26"/>
-          <w:szCs w:val="26"/>
-        </w:rPr>
+        </w:rPr>
+        <w:t>ư</w:t>
+      </w:r>
+    </w:p>
+    <w:p>
+      <w:r>
         <w:t>Trong Gmail biểu t</w:t>
       </w:r>
       <w:r>
         <w:rPr>
-          <w:rFonts w:ascii="Times New Roman" w:hAnsi="Times New Roman" w:hint="eastAsia"/>
-          <w:sz w:val="26"/>
-          <w:szCs w:val="26"/>
-        </w:rPr>
-        <w:t>ư</w:t>
-      </w:r>
-      <w:r>
-        <w:rPr>
-          <w:rFonts w:ascii="Times New Roman" w:hAnsi="Times New Roman"/>
-          <w:sz w:val="26"/>
-          <w:szCs w:val="26"/>
-        </w:rPr>
+          <w:rFonts w:hint="eastAsia"/>
+        </w:rPr>
+        <w:t>ư</w:t>
+      </w:r>
+      <w:r>
         <w:t xml:space="preserve">ợng </w:t>
       </w:r>
       <w:r>
-        <w:rPr>
-          <w:rFonts w:ascii="Times New Roman" w:hAnsi="Times New Roman"/>
-          <w:sz w:val="26"/>
-          <w:szCs w:val="26"/>
-          <w:lang w:val="en-US"/>
-        </w:rPr>
         <w:drawing>
-          <wp:inline distT="0" distB="0" distL="0" distR="0" wp14:anchorId="25FB013A" wp14:editId="296ACFEF">
+          <wp:inline distT="0" distB="0" distL="0" distR="0" wp14:anchorId="5C4DDF3B" wp14:editId="3279D445">
             <wp:extent cx="1104900" cy="323850"/>
             <wp:effectExtent l="0" t="0" r="0" b="0"/>
             <wp:docPr id="10" name="Picture 10" descr="C:\Users\Thuan\Pictures\compose.png"/>
@@ -340,204 +192,81 @@
         </w:drawing>
       </w:r>
       <w:r>
-        <w:rPr>
-          <w:rFonts w:ascii="Times New Roman" w:hAnsi="Times New Roman"/>
-          <w:sz w:val="26"/>
-          <w:szCs w:val="26"/>
-        </w:rPr>
         <w:t xml:space="preserve"> dùng để </w:t>
       </w:r>
     </w:p>
     <w:p>
-      <w:pPr>
-        <w:spacing w:after="0" w:line="240" w:lineRule="auto"/>
-        <w:rPr>
-          <w:rFonts w:ascii="Times New Roman" w:hAnsi="Times New Roman"/>
-          <w:sz w:val="26"/>
-          <w:szCs w:val="26"/>
-        </w:rPr>
-      </w:pPr>
-      <w:r>
-        <w:rPr>
-          <w:rFonts w:ascii="Times New Roman" w:hAnsi="Times New Roman"/>
-          <w:sz w:val="26"/>
-          <w:szCs w:val="26"/>
-        </w:rPr>
+      <w:r>
         <w:t>Phục hồi th</w:t>
       </w:r>
       <w:r>
         <w:rPr>
-          <w:rFonts w:ascii="Times New Roman" w:hAnsi="Times New Roman" w:hint="eastAsia"/>
-          <w:sz w:val="26"/>
-          <w:szCs w:val="26"/>
-        </w:rPr>
-        <w:t>ư</w:t>
-      </w:r>
-      <w:r>
-        <w:rPr>
-          <w:rFonts w:ascii="Times New Roman" w:hAnsi="Times New Roman"/>
-          <w:sz w:val="26"/>
-          <w:szCs w:val="26"/>
-        </w:rPr>
+          <w:rFonts w:hint="eastAsia"/>
+        </w:rPr>
+        <w:t>ư</w:t>
+      </w:r>
+      <w:r>
         <w:t xml:space="preserve"> đã xóa</w:t>
       </w:r>
     </w:p>
     <w:p>
-      <w:pPr>
-        <w:tabs>
-          <w:tab w:val="center" w:pos="3365"/>
-        </w:tabs>
-        <w:spacing w:after="0" w:line="240" w:lineRule="auto"/>
-        <w:rPr>
-          <w:rFonts w:ascii="Times New Roman" w:hAnsi="Times New Roman"/>
-          <w:sz w:val="26"/>
-          <w:szCs w:val="26"/>
-        </w:rPr>
-      </w:pPr>
-      <w:r>
-        <w:rPr>
-          <w:rFonts w:ascii="Times New Roman" w:hAnsi="Times New Roman"/>
-          <w:sz w:val="26"/>
-          <w:szCs w:val="26"/>
-        </w:rPr>
-        <w:t>\</w:t>
-      </w:r>
-      <w:r>
-        <w:rPr>
-          <w:rFonts w:ascii="Times New Roman" w:hAnsi="Times New Roman"/>
-          <w:sz w:val="26"/>
-          <w:szCs w:val="26"/>
-        </w:rPr>
-        <w:t>Mở cửa sổ soạn th</w:t>
-      </w:r>
-      <w:r>
-        <w:rPr>
-          <w:rFonts w:ascii="Times New Roman" w:hAnsi="Times New Roman" w:hint="eastAsia"/>
-          <w:sz w:val="26"/>
-          <w:szCs w:val="26"/>
-        </w:rPr>
-        <w:t>ư</w:t>
-      </w:r>
-      <w:r>
-        <w:rPr>
-          <w:rFonts w:ascii="Times New Roman" w:hAnsi="Times New Roman"/>
-          <w:sz w:val="26"/>
-          <w:szCs w:val="26"/>
-        </w:rPr>
+      <w:r>
+        <w:t>\Mở cửa sổ soạn th</w:t>
+      </w:r>
+      <w:r>
+        <w:rPr>
+          <w:rFonts w:hint="eastAsia"/>
+        </w:rPr>
+        <w:t>ư</w:t>
+      </w:r>
+      <w:r>
         <w:t xml:space="preserve"> mới</w:t>
       </w:r>
     </w:p>
     <w:p>
-      <w:pPr>
-        <w:spacing w:after="0" w:line="240" w:lineRule="auto"/>
-        <w:rPr>
-          <w:rFonts w:ascii="Times New Roman" w:hAnsi="Times New Roman"/>
-          <w:sz w:val="26"/>
-          <w:szCs w:val="26"/>
-        </w:rPr>
-      </w:pPr>
-      <w:r>
-        <w:rPr>
-          <w:rFonts w:ascii="Times New Roman" w:hAnsi="Times New Roman"/>
-          <w:sz w:val="26"/>
-          <w:szCs w:val="26"/>
-        </w:rPr>
+      <w:r>
         <w:t>Chuyển tiếp th</w:t>
       </w:r>
       <w:r>
         <w:rPr>
-          <w:rFonts w:ascii="Times New Roman" w:hAnsi="Times New Roman" w:hint="eastAsia"/>
-          <w:sz w:val="26"/>
-          <w:szCs w:val="26"/>
-        </w:rPr>
-        <w:t>ư</w:t>
-      </w:r>
-      <w:r>
-        <w:rPr>
-          <w:rFonts w:ascii="Times New Roman" w:hAnsi="Times New Roman"/>
-          <w:sz w:val="26"/>
-          <w:szCs w:val="26"/>
-        </w:rPr>
+          <w:rFonts w:hint="eastAsia"/>
+        </w:rPr>
+        <w:t>ư</w:t>
+      </w:r>
+      <w:r>
         <w:t xml:space="preserve"> đến địa chỉ khác</w:t>
       </w:r>
     </w:p>
     <w:p>
-      <w:pPr>
-        <w:rPr>
-          <w:rFonts w:ascii="Times New Roman" w:hAnsi="Times New Roman"/>
-          <w:sz w:val="26"/>
-          <w:szCs w:val="26"/>
-          <w:lang w:val="en-US"/>
-        </w:rPr>
-      </w:pPr>
-      <w:r>
-        <w:rPr>
-          <w:rFonts w:ascii="Times New Roman" w:hAnsi="Times New Roman"/>
-          <w:sz w:val="26"/>
-          <w:szCs w:val="26"/>
-        </w:rPr>
+      <w:r>
         <w:t>Soạn nhiều th</w:t>
       </w:r>
       <w:r>
         <w:rPr>
-          <w:rFonts w:ascii="Times New Roman" w:hAnsi="Times New Roman" w:hint="eastAsia"/>
-          <w:sz w:val="26"/>
-          <w:szCs w:val="26"/>
-        </w:rPr>
-        <w:t>ư</w:t>
-      </w:r>
-      <w:r>
-        <w:rPr>
-          <w:rFonts w:ascii="Times New Roman" w:hAnsi="Times New Roman"/>
-          <w:sz w:val="26"/>
-          <w:szCs w:val="26"/>
-        </w:rPr>
+          <w:rFonts w:hint="eastAsia"/>
+        </w:rPr>
+        <w:t>ư</w:t>
+      </w:r>
+      <w:r>
         <w:t xml:space="preserve"> cùng lúc.</w:t>
       </w:r>
     </w:p>
     <w:p>
-      <w:pPr>
-        <w:pStyle w:val="TableParagraph"/>
-        <w:ind w:right="41"/>
-        <w:rPr>
-          <w:sz w:val="26"/>
-          <w:szCs w:val="26"/>
-          <w:lang w:val="vi-VN"/>
-        </w:rPr>
-      </w:pPr>
-      <w:r>
-        <w:rPr>
-          <w:sz w:val="26"/>
-          <w:szCs w:val="26"/>
-          <w:lang w:val="vi-VN"/>
-        </w:rPr>
+      <w:r>
         <w:t>Trong Gmail biểu t</w:t>
       </w:r>
       <w:r>
         <w:rPr>
           <w:rFonts w:hint="eastAsia"/>
-          <w:sz w:val="26"/>
-          <w:szCs w:val="26"/>
-          <w:lang w:val="vi-VN"/>
-        </w:rPr>
-        <w:t>ư</w:t>
-      </w:r>
-      <w:r>
-        <w:rPr>
-          <w:sz w:val="26"/>
-          <w:szCs w:val="26"/>
-          <w:lang w:val="vi-VN"/>
-        </w:rPr>
+        </w:rPr>
+        <w:t>ư</w:t>
+      </w:r>
+      <w:r>
         <w:t xml:space="preserve">ợng </w:t>
       </w:r>
       <w:r>
-        <w:rPr>
-          <w:noProof/>
-          <w:sz w:val="26"/>
-          <w:szCs w:val="26"/>
-        </w:rPr>
         <w:drawing>
-          <wp:inline distT="0" distB="0" distL="0" distR="0" wp14:anchorId="54220D4F" wp14:editId="39657561">
+          <wp:inline distT="0" distB="0" distL="0" distR="0" wp14:anchorId="06D11BE2" wp14:editId="1F276526">
             <wp:extent cx="409575" cy="419100"/>
             <wp:effectExtent l="0" t="0" r="9525" b="0"/>
             <wp:docPr id="11" name="Picture 11" descr="C:\Users\Thuan\Pictures\refresh.png"/>
@@ -586,221 +315,93 @@
         </w:drawing>
       </w:r>
       <w:r>
-        <w:rPr>
-          <w:sz w:val="26"/>
-          <w:szCs w:val="26"/>
-          <w:lang w:val="vi-VN"/>
-        </w:rPr>
         <w:t xml:space="preserve"> dùng để </w:t>
       </w:r>
     </w:p>
     <w:p>
-      <w:pPr>
-        <w:pStyle w:val="TableParagraph"/>
-        <w:ind w:right="41"/>
-        <w:rPr>
-          <w:sz w:val="26"/>
-          <w:szCs w:val="26"/>
-          <w:lang w:val="vi-VN"/>
-        </w:rPr>
-      </w:pPr>
-      <w:r>
-        <w:rPr>
-          <w:sz w:val="26"/>
-          <w:szCs w:val="26"/>
-          <w:lang w:val="vi-VN"/>
-        </w:rPr>
+      <w:r>
         <w:t>Phục hồi th</w:t>
       </w:r>
       <w:r>
         <w:rPr>
           <w:rFonts w:hint="eastAsia"/>
-          <w:sz w:val="26"/>
-          <w:szCs w:val="26"/>
-          <w:lang w:val="vi-VN"/>
-        </w:rPr>
-        <w:t>ư</w:t>
-      </w:r>
-      <w:r>
-        <w:rPr>
-          <w:sz w:val="26"/>
-          <w:szCs w:val="26"/>
-          <w:lang w:val="vi-VN"/>
-        </w:rPr>
+        </w:rPr>
+        <w:t>ư</w:t>
+      </w:r>
+      <w:r>
         <w:t xml:space="preserve"> đã xóa</w:t>
       </w:r>
     </w:p>
     <w:p>
-      <w:pPr>
-        <w:pStyle w:val="TableParagraph"/>
-        <w:ind w:right="41"/>
-        <w:rPr>
-          <w:sz w:val="26"/>
-          <w:szCs w:val="26"/>
-          <w:lang w:val="vi-VN"/>
-        </w:rPr>
-      </w:pPr>
-      <w:r>
-        <w:rPr>
-          <w:sz w:val="26"/>
-          <w:szCs w:val="26"/>
-          <w:lang w:val="vi-VN"/>
-        </w:rPr>
-        <w:t>\</w:t>
-      </w:r>
-      <w:r>
-        <w:rPr>
-          <w:sz w:val="26"/>
-          <w:szCs w:val="26"/>
-          <w:lang w:val="vi-VN"/>
-        </w:rPr>
-        <w:t>Làm mới lại danh sách th</w:t>
-      </w:r>
-      <w:r>
-        <w:rPr>
-          <w:rFonts w:hint="eastAsia"/>
-          <w:sz w:val="26"/>
-          <w:szCs w:val="26"/>
-          <w:lang w:val="vi-VN"/>
-        </w:rPr>
-        <w:t>ư</w:t>
-      </w:r>
-    </w:p>
-    <w:p>
-      <w:pPr>
-        <w:pStyle w:val="TableParagraph"/>
-        <w:ind w:right="41"/>
-        <w:rPr>
-          <w:sz w:val="26"/>
-          <w:szCs w:val="26"/>
-          <w:lang w:val="vi-VN"/>
-        </w:rPr>
-      </w:pPr>
-      <w:r>
-        <w:rPr>
-          <w:sz w:val="26"/>
-          <w:szCs w:val="26"/>
-          <w:lang w:val="vi-VN"/>
-        </w:rPr>
+      <w:r>
+        <w:t>\Làm mới lại danh sách th</w:t>
+      </w:r>
+      <w:r>
+        <w:rPr>
+          <w:rFonts w:hint="eastAsia"/>
+        </w:rPr>
+        <w:t>ư</w:t>
+      </w:r>
+    </w:p>
+    <w:p>
+      <w:r>
         <w:t>Chuyển tiếp th</w:t>
       </w:r>
       <w:r>
         <w:rPr>
           <w:rFonts w:hint="eastAsia"/>
-          <w:sz w:val="26"/>
-          <w:szCs w:val="26"/>
-          <w:lang w:val="vi-VN"/>
-        </w:rPr>
-        <w:t>ư</w:t>
-      </w:r>
-      <w:r>
-        <w:rPr>
-          <w:sz w:val="26"/>
-          <w:szCs w:val="26"/>
-          <w:lang w:val="vi-VN"/>
-        </w:rPr>
+        </w:rPr>
+        <w:t>ư</w:t>
+      </w:r>
+      <w:r>
         <w:t xml:space="preserve"> đến địa chỉ khác</w:t>
       </w:r>
     </w:p>
     <w:p>
-      <w:pPr>
-        <w:rPr>
-          <w:sz w:val="26"/>
-          <w:szCs w:val="26"/>
-          <w:lang w:val="en-US"/>
-        </w:rPr>
-      </w:pPr>
-      <w:r>
-        <w:rPr>
-          <w:rFonts w:hint="eastAsia"/>
-          <w:sz w:val="26"/>
-          <w:szCs w:val="26"/>
+      <w:r>
+        <w:rPr>
+          <w:rFonts w:hint="eastAsia"/>
         </w:rPr>
         <w:t>Đá</w:t>
       </w:r>
       <w:r>
-        <w:rPr>
-          <w:sz w:val="26"/>
-          <w:szCs w:val="26"/>
-        </w:rPr>
         <w:t>nh dấu chọn nhiều th</w:t>
       </w:r>
       <w:r>
         <w:rPr>
           <w:rFonts w:hint="eastAsia"/>
-          <w:sz w:val="26"/>
-          <w:szCs w:val="26"/>
-        </w:rPr>
-        <w:t>ư</w:t>
-      </w:r>
-      <w:r>
-        <w:rPr>
-          <w:sz w:val="26"/>
-          <w:szCs w:val="26"/>
-        </w:rPr>
+        </w:rPr>
+        <w:t>ư</w:t>
+      </w:r>
+      <w:r>
         <w:t>.</w:t>
       </w:r>
     </w:p>
     <w:p>
-      <w:pPr>
-        <w:pStyle w:val="TableParagraph"/>
-        <w:ind w:right="14"/>
-        <w:rPr>
-          <w:sz w:val="26"/>
-          <w:szCs w:val="26"/>
-          <w:lang w:val="vi-VN"/>
-        </w:rPr>
-      </w:pPr>
-      <w:r>
-        <w:rPr>
-          <w:sz w:val="26"/>
-          <w:szCs w:val="26"/>
-          <w:lang w:val="vi-VN"/>
-        </w:rPr>
+      <w:r>
         <w:t>Trong Gmail khi xem th</w:t>
       </w:r>
       <w:r>
         <w:rPr>
           <w:rFonts w:hint="eastAsia"/>
-          <w:sz w:val="26"/>
-          <w:szCs w:val="26"/>
-          <w:lang w:val="vi-VN"/>
-        </w:rPr>
-        <w:t>ư</w:t>
-      </w:r>
-      <w:r>
-        <w:rPr>
-          <w:sz w:val="26"/>
-          <w:szCs w:val="26"/>
-          <w:lang w:val="vi-VN"/>
-        </w:rPr>
+        </w:rPr>
+        <w:t>ư</w:t>
+      </w:r>
+      <w:r>
         <w:t xml:space="preserve"> và có tập tin đính kèm thì biểu t</w:t>
       </w:r>
       <w:r>
         <w:rPr>
           <w:rFonts w:hint="eastAsia"/>
-          <w:sz w:val="26"/>
-          <w:szCs w:val="26"/>
-          <w:lang w:val="vi-VN"/>
-        </w:rPr>
-        <w:t>ư</w:t>
-      </w:r>
-      <w:r>
-        <w:rPr>
-          <w:sz w:val="26"/>
-          <w:szCs w:val="26"/>
-          <w:lang w:val="vi-VN"/>
-        </w:rPr>
+        </w:rPr>
+        <w:t>ư</w:t>
+      </w:r>
+      <w:r>
         <w:t xml:space="preserve">ợng </w:t>
       </w:r>
       <w:r>
-        <w:rPr>
-          <w:noProof/>
-          <w:sz w:val="26"/>
-          <w:szCs w:val="26"/>
-        </w:rPr>
         <w:drawing>
-          <wp:inline distT="0" distB="0" distL="0" distR="0" wp14:anchorId="79077F40" wp14:editId="2FA9BEA6">
+          <wp:inline distT="0" distB="0" distL="0" distR="0" wp14:anchorId="4560378C" wp14:editId="173FE069">
             <wp:extent cx="390525" cy="342900"/>
             <wp:effectExtent l="0" t="0" r="9525" b="0"/>
             <wp:docPr id="13" name="Picture 13" descr="C:\Users\Thuan\Pictures\download.png"/>
@@ -849,281 +450,120 @@
         </w:drawing>
       </w:r>
       <w:r>
-        <w:rPr>
-          <w:sz w:val="26"/>
-          <w:szCs w:val="26"/>
-          <w:lang w:val="vi-VN"/>
-        </w:rPr>
         <w:t xml:space="preserve">  dùng để </w:t>
       </w:r>
     </w:p>
     <w:p>
-      <w:pPr>
-        <w:pStyle w:val="TableParagraph"/>
-        <w:ind w:right="14"/>
-        <w:rPr>
-          <w:sz w:val="26"/>
-          <w:szCs w:val="26"/>
-          <w:lang w:val="vi-VN"/>
-        </w:rPr>
-      </w:pPr>
-      <w:r>
-        <w:rPr>
-          <w:sz w:val="26"/>
-          <w:szCs w:val="26"/>
-          <w:lang w:val="vi-VN"/>
-        </w:rPr>
+      <w:r>
         <w:t>Phục hồi th</w:t>
       </w:r>
       <w:r>
         <w:rPr>
           <w:rFonts w:hint="eastAsia"/>
-          <w:sz w:val="26"/>
-          <w:szCs w:val="26"/>
-          <w:lang w:val="vi-VN"/>
-        </w:rPr>
-        <w:t>ư</w:t>
-      </w:r>
-      <w:r>
-        <w:rPr>
-          <w:sz w:val="26"/>
-          <w:szCs w:val="26"/>
-          <w:lang w:val="vi-VN"/>
-        </w:rPr>
+        </w:rPr>
+        <w:t>ư</w:t>
+      </w:r>
+      <w:r>
         <w:t xml:space="preserve"> đã xóa</w:t>
       </w:r>
     </w:p>
     <w:p>
-      <w:pPr>
-        <w:pStyle w:val="TableParagraph"/>
-        <w:ind w:right="14"/>
-        <w:rPr>
-          <w:sz w:val="26"/>
-          <w:szCs w:val="26"/>
-          <w:lang w:val="vi-VN"/>
-        </w:rPr>
-      </w:pPr>
-      <w:r>
-        <w:rPr>
-          <w:sz w:val="26"/>
-          <w:szCs w:val="26"/>
-          <w:lang w:val="vi-VN"/>
-        </w:rPr>
-        <w:t>\</w:t>
-      </w:r>
-      <w:r>
-        <w:rPr>
-          <w:sz w:val="26"/>
-          <w:szCs w:val="26"/>
-          <w:lang w:val="vi-VN"/>
-        </w:rPr>
-        <w:t>Tải 1 tập tin đính kèm và l</w:t>
-      </w:r>
-      <w:r>
-        <w:rPr>
-          <w:rFonts w:hint="eastAsia"/>
-          <w:sz w:val="26"/>
-          <w:szCs w:val="26"/>
-          <w:lang w:val="vi-VN"/>
-        </w:rPr>
-        <w:t>ư</w:t>
-      </w:r>
-      <w:r>
-        <w:rPr>
-          <w:sz w:val="26"/>
-          <w:szCs w:val="26"/>
-          <w:lang w:val="vi-VN"/>
-        </w:rPr>
+      <w:r>
+        <w:t>\Tải 1 tập tin đính kèm và l</w:t>
+      </w:r>
+      <w:r>
+        <w:rPr>
+          <w:rFonts w:hint="eastAsia"/>
+        </w:rPr>
+        <w:t>ư</w:t>
+      </w:r>
+      <w:r>
         <w:t>u vào th</w:t>
       </w:r>
       <w:r>
         <w:rPr>
           <w:rFonts w:hint="eastAsia"/>
-          <w:sz w:val="26"/>
-          <w:szCs w:val="26"/>
-          <w:lang w:val="vi-VN"/>
-        </w:rPr>
-        <w:t>ư</w:t>
-      </w:r>
-      <w:r>
-        <w:rPr>
-          <w:sz w:val="26"/>
-          <w:szCs w:val="26"/>
-          <w:lang w:val="vi-VN"/>
-        </w:rPr>
+        </w:rPr>
+        <w:t>ư</w:t>
+      </w:r>
+      <w:r>
         <w:t xml:space="preserve"> mục trên máy tính của mình.</w:t>
       </w:r>
     </w:p>
     <w:p>
-      <w:pPr>
-        <w:pStyle w:val="TableParagraph"/>
-        <w:ind w:right="14"/>
-        <w:rPr>
-          <w:sz w:val="26"/>
-          <w:szCs w:val="26"/>
-          <w:lang w:val="vi-VN"/>
-        </w:rPr>
-      </w:pPr>
-      <w:r>
-        <w:rPr>
-          <w:sz w:val="26"/>
-          <w:szCs w:val="26"/>
-          <w:lang w:val="vi-VN"/>
-        </w:rPr>
+      <w:r>
         <w:t>Làm mới th</w:t>
       </w:r>
       <w:r>
         <w:rPr>
           <w:rFonts w:hint="eastAsia"/>
-          <w:sz w:val="26"/>
-          <w:szCs w:val="26"/>
-          <w:lang w:val="vi-VN"/>
-        </w:rPr>
-        <w:t>ư</w:t>
-      </w:r>
-      <w:r>
-        <w:rPr>
-          <w:sz w:val="26"/>
-          <w:szCs w:val="26"/>
-          <w:lang w:val="vi-VN"/>
-        </w:rPr>
+        </w:rPr>
+        <w:t>ư</w:t>
+      </w:r>
+      <w:r>
         <w:t xml:space="preserve"> đ</w:t>
       </w:r>
       <w:r>
         <w:rPr>
           <w:rFonts w:hint="eastAsia"/>
-          <w:sz w:val="26"/>
-          <w:szCs w:val="26"/>
-          <w:lang w:val="vi-VN"/>
-        </w:rPr>
-        <w:t>ư</w:t>
-      </w:r>
-      <w:r>
-        <w:rPr>
-          <w:sz w:val="26"/>
-          <w:szCs w:val="26"/>
-          <w:lang w:val="vi-VN"/>
-        </w:rPr>
+        </w:rPr>
+        <w:t>ư</w:t>
+      </w:r>
+      <w:r>
         <w:t>ợc đánh dấu chọn</w:t>
       </w:r>
     </w:p>
     <w:p>
-      <w:pPr>
-        <w:rPr>
-          <w:sz w:val="26"/>
-          <w:szCs w:val="26"/>
-          <w:lang w:val="en-US"/>
-        </w:rPr>
-      </w:pPr>
-      <w:r>
-        <w:rPr>
-          <w:rFonts w:hint="eastAsia"/>
-          <w:sz w:val="26"/>
-          <w:szCs w:val="26"/>
+      <w:r>
+        <w:rPr>
+          <w:rFonts w:hint="eastAsia"/>
         </w:rPr>
         <w:t>Đá</w:t>
       </w:r>
       <w:r>
-        <w:rPr>
-          <w:sz w:val="26"/>
-          <w:szCs w:val="26"/>
-        </w:rPr>
         <w:t>nh dấu chọn nhiều tập tin đính kèm.</w:t>
       </w:r>
     </w:p>
     <w:p>
-      <w:pPr>
-        <w:spacing w:after="0" w:line="240" w:lineRule="auto"/>
-        <w:rPr>
-          <w:rFonts w:ascii="Times New Roman" w:hAnsi="Times New Roman"/>
-          <w:sz w:val="26"/>
-          <w:szCs w:val="26"/>
-        </w:rPr>
-      </w:pPr>
-      <w:r>
-        <w:rPr>
-          <w:rFonts w:ascii="Times New Roman" w:hAnsi="Times New Roman"/>
-          <w:sz w:val="26"/>
-          <w:szCs w:val="26"/>
-        </w:rPr>
+      <w:r>
         <w:t>Khi tạo th</w:t>
       </w:r>
       <w:r>
         <w:rPr>
-          <w:rFonts w:ascii="Times New Roman" w:hAnsi="Times New Roman" w:hint="eastAsia"/>
-          <w:sz w:val="26"/>
-          <w:szCs w:val="26"/>
-        </w:rPr>
-        <w:t>ư</w:t>
-      </w:r>
-      <w:r>
-        <w:rPr>
-          <w:rFonts w:ascii="Times New Roman" w:hAnsi="Times New Roman"/>
-          <w:sz w:val="26"/>
-          <w:szCs w:val="26"/>
-        </w:rPr>
+          <w:rFonts w:hint="eastAsia"/>
+        </w:rPr>
+        <w:t>ư</w:t>
+      </w:r>
+      <w:r>
         <w:t xml:space="preserve"> mới trong Gmail để “kiểm tra chính tả” cho nội dung th</w:t>
       </w:r>
       <w:r>
         <w:rPr>
-          <w:rFonts w:ascii="Times New Roman" w:hAnsi="Times New Roman" w:hint="eastAsia"/>
-          <w:sz w:val="26"/>
-          <w:szCs w:val="26"/>
-        </w:rPr>
-        <w:t>ư</w:t>
-      </w:r>
-      <w:r>
-        <w:rPr>
-          <w:rFonts w:ascii="Times New Roman" w:hAnsi="Times New Roman"/>
-          <w:sz w:val="26"/>
-          <w:szCs w:val="26"/>
-        </w:rPr>
+          <w:rFonts w:hint="eastAsia"/>
+        </w:rPr>
+        <w:t>ư</w:t>
+      </w:r>
+      <w:r>
         <w:t xml:space="preserve"> gởi </w:t>
       </w:r>
     </w:p>
     <w:p>
-      <w:pPr>
-        <w:spacing w:after="0" w:line="240" w:lineRule="auto"/>
-        <w:rPr>
-          <w:rFonts w:ascii="Times New Roman" w:hAnsi="Times New Roman"/>
-          <w:sz w:val="26"/>
-          <w:szCs w:val="26"/>
-        </w:rPr>
-      </w:pPr>
-      <w:r>
-        <w:rPr>
-          <w:rFonts w:ascii="Times New Roman" w:hAnsi="Times New Roman"/>
-          <w:sz w:val="26"/>
-          <w:szCs w:val="26"/>
-        </w:rPr>
+      <w:r>
         <w:t>Chọn trong biểu t</w:t>
       </w:r>
       <w:r>
         <w:rPr>
-          <w:rFonts w:ascii="Times New Roman" w:hAnsi="Times New Roman" w:hint="eastAsia"/>
-          <w:sz w:val="26"/>
-          <w:szCs w:val="26"/>
-        </w:rPr>
-        <w:t>ư</w:t>
-      </w:r>
-      <w:r>
-        <w:rPr>
-          <w:rFonts w:ascii="Times New Roman" w:hAnsi="Times New Roman"/>
-          <w:sz w:val="26"/>
-          <w:szCs w:val="26"/>
-        </w:rPr>
+          <w:rFonts w:hint="eastAsia"/>
+        </w:rPr>
+        <w:t>ư</w:t>
+      </w:r>
+      <w:r>
         <w:t xml:space="preserve">ợng </w:t>
       </w:r>
       <w:r>
-        <w:rPr>
-          <w:rFonts w:ascii="Times New Roman" w:hAnsi="Times New Roman"/>
-          <w:sz w:val="26"/>
-          <w:szCs w:val="26"/>
-          <w:lang w:val="en-US"/>
-        </w:rPr>
         <w:drawing>
-          <wp:inline distT="0" distB="0" distL="0" distR="0" wp14:anchorId="34111962" wp14:editId="0F079FB8">
-            <wp:extent cx="219075" cy="257175"/>
+          <wp:inline distT="0" distB="0" distL="0" distR="0" wp14:anchorId="0890DADD" wp14:editId="38290509">
+            <wp:extent cx="219164" cy="257279"/>
             <wp:effectExtent l="0" t="0" r="9525" b="9525"/>
             <wp:docPr id="19" name="Picture 19" descr="C:\Users\Thuan\Pictures\emotion.png"/>
             <wp:cNvGraphicFramePr>
@@ -1146,7 +586,6 @@
                         </a:ext>
                       </a:extLst>
                     </a:blip>
-                    <a:srcRect/>
                     <a:stretch>
                       <a:fillRect/>
                     </a:stretch>
@@ -1154,7 +593,7 @@
                   <pic:spPr bwMode="auto">
                     <a:xfrm>
                       <a:off x="0" y="0"/>
-                      <a:ext cx="219075" cy="257175"/>
+                      <a:ext cx="219164" cy="257279"/>
                     </a:xfrm>
                     <a:prstGeom prst="rect">
                       <a:avLst/>
@@ -1170,67 +609,26 @@
           </wp:inline>
         </w:drawing>
       </w:r>
-    </w:p>
-    <w:p>
-      <w:pPr>
-        <w:spacing w:after="0" w:line="240" w:lineRule="auto"/>
-        <w:rPr>
-          <w:rFonts w:ascii="Times New Roman" w:hAnsi="Times New Roman"/>
-          <w:sz w:val="26"/>
-          <w:szCs w:val="26"/>
-          <w:lang w:val="en-US"/>
-        </w:rPr>
-      </w:pPr>
-      <w:r>
-        <w:rPr>
-          <w:rFonts w:ascii="Times New Roman" w:hAnsi="Times New Roman"/>
-          <w:sz w:val="26"/>
-          <w:szCs w:val="26"/>
-          <w:lang w:val="en-US"/>
-        </w:rPr>
-        <w:t>\</w:t>
-      </w:r>
-      <w:r>
-        <w:rPr>
-          <w:rFonts w:ascii="Times New Roman" w:hAnsi="Times New Roman"/>
-          <w:sz w:val="26"/>
-          <w:szCs w:val="26"/>
-        </w:rPr>
-        <w:t>Chọn trong biểu t</w:t>
-      </w:r>
-      <w:r>
-        <w:rPr>
-          <w:rFonts w:ascii="Times New Roman" w:hAnsi="Times New Roman" w:hint="eastAsia"/>
-          <w:sz w:val="26"/>
-          <w:szCs w:val="26"/>
-        </w:rPr>
-        <w:t>ư</w:t>
-      </w:r>
-      <w:r>
-        <w:rPr>
-          <w:rFonts w:ascii="Times New Roman" w:hAnsi="Times New Roman"/>
-          <w:sz w:val="26"/>
-          <w:szCs w:val="26"/>
-        </w:rPr>
-        <w:t>ợ</w:t>
-      </w:r>
-      <w:r>
-        <w:rPr>
-          <w:rFonts w:ascii="Times New Roman" w:hAnsi="Times New Roman"/>
-          <w:sz w:val="26"/>
-          <w:szCs w:val="26"/>
-        </w:rPr>
-        <w:t xml:space="preserve">ng </w:t>
-      </w:r>
-      <w:r>
-        <w:rPr>
-          <w:rFonts w:ascii="Times New Roman" w:hAnsi="Times New Roman"/>
-          <w:sz w:val="26"/>
-          <w:szCs w:val="26"/>
-          <w:lang w:val="en-US"/>
-        </w:rPr>
+      <w:bookmarkStart w:id="0" w:name="_GoBack"/>
+      <w:bookmarkEnd w:id="0"/>
+    </w:p>
+    <w:p>
+      <w:r>
+        <w:lastRenderedPageBreak/>
+        <w:t>\Chọn trong biểu t</w:t>
+      </w:r>
+      <w:r>
+        <w:rPr>
+          <w:rFonts w:hint="eastAsia"/>
+        </w:rPr>
+        <w:t>ư</w:t>
+      </w:r>
+      <w:r>
+        <w:t xml:space="preserve">ợng </w:t>
+      </w:r>
+      <w:r>
         <w:drawing>
-          <wp:inline distT="0" distB="0" distL="0" distR="0" wp14:anchorId="32870486" wp14:editId="00C568BE">
+          <wp:inline distT="0" distB="0" distL="0" distR="0" wp14:anchorId="18B2FF51" wp14:editId="25F9801F">
             <wp:extent cx="247650" cy="304800"/>
             <wp:effectExtent l="0" t="0" r="0" b="0"/>
             <wp:docPr id="20" name="Picture 20" descr="C:\Users\Thuan\Pictures\more.png"/>
@@ -1280,56 +678,21 @@
       </w:r>
     </w:p>
     <w:p>
-      <w:pPr>
-        <w:spacing w:after="0" w:line="240" w:lineRule="auto"/>
-        <w:rPr>
-          <w:rFonts w:ascii="Times New Roman" w:hAnsi="Times New Roman"/>
-          <w:sz w:val="26"/>
-          <w:szCs w:val="26"/>
-          <w:lang w:val="en-US"/>
-        </w:rPr>
-      </w:pPr>
-      <w:r>
-        <w:rPr>
-          <w:rFonts w:ascii="Times New Roman" w:hAnsi="Times New Roman"/>
-          <w:sz w:val="26"/>
-          <w:szCs w:val="26"/>
-        </w:rPr>
+      <w:r>
         <w:t>Chọn trong biểu t</w:t>
       </w:r>
       <w:r>
         <w:rPr>
-          <w:rFonts w:ascii="Times New Roman" w:hAnsi="Times New Roman" w:hint="eastAsia"/>
-          <w:sz w:val="26"/>
-          <w:szCs w:val="26"/>
-        </w:rPr>
-        <w:t>ư</w:t>
-      </w:r>
-      <w:r>
-        <w:rPr>
-          <w:rFonts w:ascii="Times New Roman" w:hAnsi="Times New Roman"/>
-          <w:sz w:val="26"/>
-          <w:szCs w:val="26"/>
-        </w:rPr>
-        <w:t>ợng</w:t>
-      </w:r>
-      <w:r>
-        <w:rPr>
-          <w:rFonts w:ascii="Times New Roman" w:hAnsi="Times New Roman"/>
-          <w:sz w:val="26"/>
-          <w:szCs w:val="26"/>
-        </w:rPr>
-        <w:t xml:space="preserve"> </w:t>
-      </w:r>
-      <w:r>
-        <w:rPr>
-          <w:rFonts w:ascii="Times New Roman" w:hAnsi="Times New Roman"/>
-          <w:sz w:val="26"/>
-          <w:szCs w:val="26"/>
-          <w:lang w:val="en-US"/>
-        </w:rPr>
+          <w:rFonts w:hint="eastAsia"/>
+        </w:rPr>
+        <w:t>ư</w:t>
+      </w:r>
+      <w:r>
+        <w:t xml:space="preserve">ợng </w:t>
+      </w:r>
+      <w:r>
         <w:drawing>
-          <wp:inline distT="0" distB="0" distL="0" distR="0" wp14:anchorId="304FEF41" wp14:editId="059A6D3B">
+          <wp:inline distT="0" distB="0" distL="0" distR="0" wp14:anchorId="6FB4F9DA" wp14:editId="0CE2232C">
             <wp:extent cx="238125" cy="190500"/>
             <wp:effectExtent l="0" t="0" r="9525" b="0"/>
             <wp:docPr id="21" name="Picture 21" descr="C:\Users\Thuan\Pictures\link.png"/>
@@ -1379,54 +742,21 @@
       </w:r>
     </w:p>
     <w:p>
-      <w:pPr>
-        <w:rPr>
-          <w:rFonts w:ascii="Times New Roman" w:hAnsi="Times New Roman"/>
-          <w:sz w:val="26"/>
-          <w:szCs w:val="26"/>
-          <w:lang w:val="en-US"/>
-        </w:rPr>
-      </w:pPr>
-      <w:r>
-        <w:rPr>
-          <w:rFonts w:ascii="Times New Roman" w:hAnsi="Times New Roman"/>
-          <w:sz w:val="26"/>
-          <w:szCs w:val="26"/>
-        </w:rPr>
+      <w:r>
         <w:t>Chọn trong biểu t</w:t>
       </w:r>
       <w:r>
         <w:rPr>
-          <w:rFonts w:ascii="Times New Roman" w:hAnsi="Times New Roman" w:hint="eastAsia"/>
-          <w:sz w:val="26"/>
-          <w:szCs w:val="26"/>
-        </w:rPr>
-        <w:t>ư</w:t>
-      </w:r>
-      <w:r>
-        <w:rPr>
-          <w:rFonts w:ascii="Times New Roman" w:hAnsi="Times New Roman"/>
-          <w:sz w:val="26"/>
-          <w:szCs w:val="26"/>
-        </w:rPr>
-        <w:t>ợ</w:t>
-      </w:r>
-      <w:r>
-        <w:rPr>
-          <w:rFonts w:ascii="Times New Roman" w:hAnsi="Times New Roman"/>
-          <w:sz w:val="26"/>
-          <w:szCs w:val="26"/>
-        </w:rPr>
-        <w:t xml:space="preserve">ng </w:t>
-      </w:r>
-      <w:r>
-        <w:rPr>
-          <w:sz w:val="26"/>
-          <w:szCs w:val="26"/>
-          <w:lang w:val="en-US"/>
-        </w:rPr>
+          <w:rFonts w:hint="eastAsia"/>
+        </w:rPr>
+        <w:t>ư</w:t>
+      </w:r>
+      <w:r>
+        <w:t xml:space="preserve">ợng </w:t>
+      </w:r>
+      <w:r>
         <w:drawing>
-          <wp:inline distT="0" distB="0" distL="0" distR="0" wp14:anchorId="105D1C88" wp14:editId="5F1C500E">
+          <wp:inline distT="0" distB="0" distL="0" distR="0" wp14:anchorId="5A6C15F1" wp14:editId="7F9298E9">
             <wp:extent cx="285750" cy="228600"/>
             <wp:effectExtent l="0" t="0" r="0" b="0"/>
             <wp:docPr id="22" name="Picture 22" descr="C:\Users\Thuan\Pictures\security.png"/>
@@ -1476,161 +806,30 @@
       </w:r>
     </w:p>
     <w:p>
-      <w:pPr>
-        <w:pStyle w:val="TableParagraph"/>
-        <w:ind w:right="61"/>
-        <w:rPr>
-          <w:sz w:val="26"/>
-          <w:szCs w:val="26"/>
-        </w:rPr>
-      </w:pPr>
-      <w:r>
-        <w:rPr>
-          <w:sz w:val="26"/>
-          <w:szCs w:val="26"/>
-          <w:lang w:val="vi-VN"/>
-        </w:rPr>
-        <w:t xml:space="preserve">Trong </w:t>
-      </w:r>
-      <w:r>
-        <w:rPr>
-          <w:sz w:val="26"/>
-          <w:szCs w:val="26"/>
-          <w:lang w:val="vi-VN"/>
-        </w:rPr>
-        <w:t>Microsoft Excel 2010,</w:t>
-      </w:r>
-      <w:r>
-        <w:rPr>
-          <w:sz w:val="26"/>
-          <w:szCs w:val="26"/>
-          <w:lang w:val="vi-VN"/>
-        </w:rPr>
-        <w:t xml:space="preserve"> cho vùng dữ liệu DANH SÁCH HỌC SINH nh</w:t>
-      </w:r>
-      <w:r>
-        <w:rPr>
-          <w:rFonts w:hint="eastAsia"/>
-          <w:sz w:val="26"/>
-          <w:szCs w:val="26"/>
-          <w:lang w:val="vi-VN"/>
-        </w:rPr>
-        <w:t>ư</w:t>
-      </w:r>
-      <w:r>
-        <w:rPr>
-          <w:sz w:val="26"/>
-          <w:szCs w:val="26"/>
-          <w:lang w:val="vi-VN"/>
-        </w:rPr>
+      <w:r>
+        <w:t>Trong Microsoft Excel 2010, cho vùng dữ liệu DANH SÁCH HỌC SINH nh</w:t>
+      </w:r>
+      <w:r>
+        <w:rPr>
+          <w:rFonts w:hint="eastAsia"/>
+        </w:rPr>
+        <w:t>ư</w:t>
+      </w:r>
+      <w:r>
         <w:t xml:space="preserve"> hình d</w:t>
       </w:r>
       <w:r>
         <w:rPr>
           <w:rFonts w:hint="eastAsia"/>
-          <w:sz w:val="26"/>
-          <w:szCs w:val="26"/>
-          <w:lang w:val="vi-VN"/>
-        </w:rPr>
-        <w:t>ư</w:t>
-      </w:r>
-      <w:r>
-        <w:rPr>
-          <w:sz w:val="26"/>
-          <w:szCs w:val="26"/>
-          <w:lang w:val="vi-VN"/>
-        </w:rPr>
-        <w:t>ới dây. Hãy chọn công thức tính xếp loại cho học sinh tại ô F3 (dấu ?) của cột XẾP LOẠI, với điều kiện:</w:t>
-      </w:r>
-      <w:r>
-        <w:rPr>
-          <w:sz w:val="26"/>
-          <w:szCs w:val="26"/>
-          <w:lang w:val="vi-VN"/>
-        </w:rPr>
-        <w:t xml:space="preserve"> </w:t>
-      </w:r>
-      <w:r>
-        <w:rPr>
-          <w:sz w:val="26"/>
-          <w:szCs w:val="26"/>
-          <w:lang w:val="vi-VN"/>
-        </w:rPr>
-        <w:t>Nếu ĐTB &lt; 5 , Xếp loại là“Kém”</w:t>
-      </w:r>
-      <w:r>
-        <w:rPr>
-          <w:sz w:val="26"/>
-          <w:szCs w:val="26"/>
-          <w:lang w:val="vi-VN"/>
-        </w:rPr>
-        <w:t xml:space="preserve">; </w:t>
-      </w:r>
-      <w:r>
-        <w:rPr>
-          <w:sz w:val="26"/>
-          <w:szCs w:val="26"/>
-          <w:lang w:val="vi-VN"/>
-        </w:rPr>
-        <w:t>Nếu 5 &lt;= ĐTB &lt; 7 , Xếp loại là “Trungbình”</w:t>
-      </w:r>
-      <w:r>
-        <w:rPr>
-          <w:sz w:val="26"/>
-          <w:szCs w:val="26"/>
-          <w:lang w:val="vi-VN"/>
-        </w:rPr>
-        <w:t xml:space="preserve">; </w:t>
-      </w:r>
-      <w:r>
-        <w:rPr>
-          <w:sz w:val="26"/>
-          <w:szCs w:val="26"/>
-          <w:lang w:val="vi-VN"/>
-        </w:rPr>
-        <w:t>Nếu 7 &lt;= ĐTB &lt; 9 , Xếp loại là“Khá”</w:t>
-      </w:r>
-      <w:r>
-        <w:rPr>
-          <w:sz w:val="26"/>
-          <w:szCs w:val="26"/>
-          <w:lang w:val="vi-VN"/>
-        </w:rPr>
-        <w:t xml:space="preserve">; </w:t>
-      </w:r>
-      <w:r>
-        <w:rPr>
-          <w:sz w:val="26"/>
-          <w:szCs w:val="26"/>
-          <w:lang w:val="vi-VN"/>
-        </w:rPr>
-        <w:t>Nếu ĐTB &gt;= 9 , Xếp loại là“Giỏi</w:t>
-      </w:r>
-      <w:r>
-        <w:rPr>
-          <w:sz w:val="26"/>
-          <w:szCs w:val="26"/>
-          <w:lang w:val="vi-VN"/>
-        </w:rPr>
-        <w:t>.</w:t>
-      </w:r>
-      <w:r>
-        <w:rPr>
-          <w:sz w:val="26"/>
-          <w:szCs w:val="26"/>
-          <w:lang w:val="vi-VN"/>
-        </w:rPr>
-        <w:t>”</w:t>
-      </w:r>
-      <w:r>
-        <w:rPr>
-          <w:noProof/>
-          <w:sz w:val="26"/>
-          <w:szCs w:val="26"/>
-        </w:rPr>
-        <w:lastRenderedPageBreak/>
+        </w:rPr>
+        <w:t>ư</w:t>
+      </w:r>
+      <w:r>
+        <w:t>ới dây. Hãy chọn công thức tính xếp loại cho học sinh tại ô F3 (dấu ?) của cột XẾP LOẠI, với điều kiện: Nếu ĐTB &lt; 5 , Xếp loại là“Kém”; Nếu 5 &lt;= ĐTB &lt; 7 , Xếp loại là “Trungbình”; Nếu 7 &lt;= ĐTB &lt; 9 , Xếp loại là“Khá”; Nếu ĐTB &gt;= 9 , Xếp loại là“Giỏi.”</w:t>
+      </w:r>
+      <w:r>
         <w:drawing>
-          <wp:inline distT="0" distB="0" distL="0" distR="0" wp14:anchorId="413147B2" wp14:editId="1A983C27">
+          <wp:inline distT="0" distB="0" distL="0" distR="0" wp14:anchorId="36012518" wp14:editId="64F8ECB2">
             <wp:extent cx="4581525" cy="952500"/>
             <wp:effectExtent l="0" t="0" r="9525" b="0"/>
             <wp:docPr id="1" name="Picture 1" descr="C:\Users\Thuan\Pictures\hocSinh_xepLoai.png"/>
@@ -1680,92 +879,24 @@
       </w:r>
     </w:p>
     <w:p>
-      <w:pPr>
-        <w:pStyle w:val="TableParagraph"/>
-        <w:ind w:right="61"/>
-        <w:rPr>
-          <w:sz w:val="26"/>
-          <w:szCs w:val="26"/>
-        </w:rPr>
-      </w:pPr>
-      <w:r>
-        <w:rPr>
-          <w:sz w:val="26"/>
-          <w:szCs w:val="26"/>
-        </w:rPr>
-        <w:t>=IF(E</w:t>
-      </w:r>
-      <w:r>
-        <w:rPr>
-          <w:sz w:val="26"/>
-          <w:szCs w:val="26"/>
-        </w:rPr>
-        <w:t>3</w:t>
-      </w:r>
-      <w:r>
-        <w:rPr>
-          <w:sz w:val="26"/>
-          <w:szCs w:val="26"/>
-        </w:rPr>
-        <w:t>&lt;5,”Kém”,IF(E2&lt;7,”Trung bình”,IF(E2&lt;9,”Khá”,”Giỏi”)))</w:t>
-      </w:r>
-    </w:p>
-    <w:p>
-      <w:pPr>
-        <w:pStyle w:val="TableParagraph"/>
-        <w:ind w:right="61"/>
-        <w:rPr>
-          <w:sz w:val="26"/>
-          <w:szCs w:val="26"/>
-        </w:rPr>
-      </w:pPr>
-      <w:r>
-        <w:rPr>
-          <w:sz w:val="26"/>
-          <w:szCs w:val="26"/>
-        </w:rPr>
+      <w:r>
+        <w:t>=IF(E3&lt;5,”Kém”,IF(E2&lt;7,”Trung bình”,IF(E2&lt;9,”Khá”,”Giỏi”)))</w:t>
+      </w:r>
+    </w:p>
+    <w:p>
+      <w:r>
         <w:t>=IF(E3&gt;=9,”Giỏi”,IF(and(E3&gt;=7,E3 &lt;9),”Khá”, IF(and(E3&gt;=5,E3 &lt; 7),”Trung bình”,”Kém”)))</w:t>
       </w:r>
     </w:p>
     <w:p>
-      <w:pPr>
-        <w:pStyle w:val="TableParagraph"/>
-        <w:ind w:right="61"/>
-        <w:rPr>
-          <w:sz w:val="26"/>
-          <w:szCs w:val="26"/>
-        </w:rPr>
-      </w:pPr>
-      <w:r>
-        <w:rPr>
-          <w:sz w:val="26"/>
-          <w:szCs w:val="26"/>
-        </w:rPr>
+      <w:r>
         <w:t>=IF(E3&gt;=9,”Giỏi”,IF(E3&gt;=7,”Khá”,IF(E3&gt;=5,”Trung bình”,”Kém”)))</w:t>
       </w:r>
     </w:p>
     <w:p>
-      <w:pPr>
-        <w:rPr>
-          <w:lang w:val="en-US"/>
-        </w:rPr>
-      </w:pPr>
-      <w:r>
-        <w:rPr>
-          <w:sz w:val="26"/>
-          <w:szCs w:val="26"/>
-        </w:rPr>
-        <w:t>\Cả 3</w:t>
-      </w:r>
-      <w:r>
-        <w:rPr>
-          <w:sz w:val="26"/>
-          <w:szCs w:val="26"/>
-        </w:rPr>
-        <w:t xml:space="preserve"> đều đúng.</w:t>
-      </w:r>
-      <w:bookmarkStart w:id="0" w:name="_GoBack"/>
-      <w:bookmarkEnd w:id="0"/>
+      <w:r>
+        <w:t>\Cả 3 đều đúng.</w:t>
+      </w:r>
     </w:p>
     <w:sectPr>
       <w:pgSz w:w="12240" w:h="15840"/>

</xml_diff>

<commit_message>
+ add line break object to runs of rich text when loading
</commit_message>
<xml_diff>
--- a/samples/quiz.docx
+++ b/samples/quiz.docx
@@ -25,6 +25,9 @@
         <w:t xml:space="preserve">ợng </w:t>
       </w:r>
       <w:r>
+        <w:rPr>
+          <w:lang w:val="en-US"/>
+        </w:rPr>
         <w:drawing>
           <wp:inline distT="0" distB="0" distL="0" distR="0" wp14:anchorId="7D7F41CF" wp14:editId="160C9E22">
             <wp:extent cx="200025" cy="200025"/>
@@ -142,6 +145,9 @@
         <w:t xml:space="preserve">ợng </w:t>
       </w:r>
       <w:r>
+        <w:rPr>
+          <w:lang w:val="en-US"/>
+        </w:rPr>
         <w:drawing>
           <wp:inline distT="0" distB="0" distL="0" distR="0" wp14:anchorId="5C4DDF3B" wp14:editId="3279D445">
             <wp:extent cx="1104900" cy="323850"/>
@@ -265,6 +271,9 @@
         <w:t xml:space="preserve">ợng </w:t>
       </w:r>
       <w:r>
+        <w:rPr>
+          <w:lang w:val="en-US"/>
+        </w:rPr>
         <w:drawing>
           <wp:inline distT="0" distB="0" distL="0" distR="0" wp14:anchorId="06D11BE2" wp14:editId="1F276526">
             <wp:extent cx="409575" cy="419100"/>
@@ -400,6 +409,9 @@
         <w:t xml:space="preserve">ợng </w:t>
       </w:r>
       <w:r>
+        <w:rPr>
+          <w:lang w:val="en-US"/>
+        </w:rPr>
         <w:drawing>
           <wp:inline distT="0" distB="0" distL="0" distR="0" wp14:anchorId="4560378C" wp14:editId="173FE069">
             <wp:extent cx="390525" cy="342900"/>
@@ -561,6 +573,9 @@
         <w:t xml:space="preserve">ợng </w:t>
       </w:r>
       <w:r>
+        <w:rPr>
+          <w:lang w:val="en-US"/>
+        </w:rPr>
         <w:drawing>
           <wp:inline distT="0" distB="0" distL="0" distR="0" wp14:anchorId="0890DADD" wp14:editId="38290509">
             <wp:extent cx="219164" cy="257279"/>
@@ -609,8 +624,6 @@
           </wp:inline>
         </w:drawing>
       </w:r>
-      <w:bookmarkStart w:id="0" w:name="_GoBack"/>
-      <w:bookmarkEnd w:id="0"/>
     </w:p>
     <w:p>
       <w:r>
@@ -627,6 +640,9 @@
         <w:t xml:space="preserve">ợng </w:t>
       </w:r>
       <w:r>
+        <w:rPr>
+          <w:lang w:val="en-US"/>
+        </w:rPr>
         <w:drawing>
           <wp:inline distT="0" distB="0" distL="0" distR="0" wp14:anchorId="18B2FF51" wp14:editId="25F9801F">
             <wp:extent cx="247650" cy="304800"/>
@@ -691,6 +707,9 @@
         <w:t xml:space="preserve">ợng </w:t>
       </w:r>
       <w:r>
+        <w:rPr>
+          <w:lang w:val="en-US"/>
+        </w:rPr>
         <w:drawing>
           <wp:inline distT="0" distB="0" distL="0" distR="0" wp14:anchorId="6FB4F9DA" wp14:editId="0CE2232C">
             <wp:extent cx="238125" cy="190500"/>
@@ -755,6 +774,9 @@
         <w:t xml:space="preserve">ợng </w:t>
       </w:r>
       <w:r>
+        <w:rPr>
+          <w:lang w:val="en-US"/>
+        </w:rPr>
         <w:drawing>
           <wp:inline distT="0" distB="0" distL="0" distR="0" wp14:anchorId="5A6C15F1" wp14:editId="7F9298E9">
             <wp:extent cx="285750" cy="228600"/>
@@ -806,6 +828,11 @@
       </w:r>
     </w:p>
     <w:p>
+      <w:pPr>
+        <w:rPr>
+          <w:lang w:val="en-US"/>
+        </w:rPr>
+      </w:pPr>
       <w:r>
         <w:t>Trong Microsoft Excel 2010, cho vùng dữ liệu DANH SÁCH HỌC SINH nh</w:t>
       </w:r>
@@ -825,11 +852,20 @@
         <w:t>ư</w:t>
       </w:r>
       <w:r>
-        <w:t>ới dây. Hãy chọn công thức tính xếp loại cho học sinh tại ô F3 (dấu ?) của cột XẾP LOẠI, với điều kiện: Nếu ĐTB &lt; 5 , Xếp loại là“Kém”; Nếu 5 &lt;= ĐTB &lt; 7 , Xếp loại là “Trungbình”; Nếu 7 &lt;= ĐTB &lt; 9 , Xếp loại là“Khá”; Nếu ĐTB &gt;= 9 , Xếp loại là“Giỏi.”</w:t>
-      </w:r>
-      <w:r>
+        <w:t>ớ</w:t>
+      </w:r>
+      <w:r>
+        <w:t>i dây.</w:t>
+      </w:r>
+      <w:r>
+        <w:t>\n</w:t>
+      </w:r>
+      <w:r>
+        <w:rPr>
+          <w:lang w:val="en-US"/>
+        </w:rPr>
         <w:drawing>
-          <wp:inline distT="0" distB="0" distL="0" distR="0" wp14:anchorId="36012518" wp14:editId="64F8ECB2">
+          <wp:inline distT="0" distB="0" distL="0" distR="0" wp14:anchorId="542B75E7" wp14:editId="22570E0A">
             <wp:extent cx="4581525" cy="952500"/>
             <wp:effectExtent l="0" t="0" r="9525" b="0"/>
             <wp:docPr id="1" name="Picture 1" descr="C:\Users\Thuan\Pictures\hocSinh_xepLoai.png"/>
@@ -877,6 +913,14 @@
           </wp:inline>
         </w:drawing>
       </w:r>
+      <w:r>
+        <w:t>\n</w:t>
+      </w:r>
+      <w:r>
+        <w:t>Hãy chọn công thức tính xếp loại cho học sinh tại ô F3 (dấu ?) của cột XẾP LOẠI, với điều kiện: Nếu ĐTB &lt; 5 , Xếp loại là“Kém”; Nếu 5 &lt;= ĐTB &lt; 7 , Xếp loại là “Trungbình”; Nếu 7 &lt;= ĐTB &lt; 9 , Xếp loại là“Khá”; Nếu ĐTB &gt;= 9 , Xếp loại là“Giỏi.”</w:t>
+      </w:r>
+      <w:bookmarkStart w:id="0" w:name="_GoBack"/>
+      <w:bookmarkEnd w:id="0"/>
     </w:p>
     <w:p>
       <w:r>

</xml_diff>